<commit_message>
Oprava dokumentace dle změn.
</commit_message>
<xml_diff>
--- a/Dokumenty/Dokumentace/Uživatelská příručka_vytvoreni_clanku.docx
+++ b/Dokumenty/Dokumentace/Uživatelská příručka_vytvoreni_clanku.docx
@@ -143,22 +143,23 @@
       <w:r>
         <w:t>ů</w:t>
       </w:r>
-      <w:bookmarkStart w:id="1" w:name="_GoBack"/>
-      <w:bookmarkEnd w:id="1"/>
       <w:r>
         <w:t>, u kterých je plánováno vydání):</w:t>
       </w:r>
     </w:p>
     <w:p>
+      <w:pPr>
+        <w:jc w:val="center"/>
+      </w:pPr>
       <w:r>
         <w:rPr>
           <w:noProof/>
         </w:rPr>
         <w:drawing>
-          <wp:inline distT="0" distB="0" distL="0" distR="0" wp14:anchorId="748A1CF8" wp14:editId="6B470704">
-            <wp:extent cx="5760720" cy="1315085"/>
+          <wp:inline distT="0" distB="0" distL="0" distR="0" wp14:anchorId="4532EC3E" wp14:editId="4AFD09F8">
+            <wp:extent cx="5341620" cy="1241196"/>
             <wp:effectExtent l="0" t="0" r="0" b="0"/>
-            <wp:docPr id="2" name="Obrázek 2"/>
+            <wp:docPr id="5" name="Obrázek 5"/>
             <wp:cNvGraphicFramePr>
               <a:graphicFrameLocks xmlns:a="http://schemas.openxmlformats.org/drawingml/2006/main" noChangeAspect="1"/>
             </wp:cNvGraphicFramePr>
@@ -178,7 +179,7 @@
                   <pic:spPr>
                     <a:xfrm>
                       <a:off x="0" y="0"/>
-                      <a:ext cx="5760720" cy="1315085"/>
+                      <a:ext cx="5371286" cy="1248089"/>
                     </a:xfrm>
                     <a:prstGeom prst="rect">
                       <a:avLst/>
@@ -189,9 +190,6 @@
             </a:graphic>
           </wp:inline>
         </w:drawing>
-      </w:r>
-      <w:r>
-        <w:t xml:space="preserve"> </w:t>
       </w:r>
     </w:p>
     <w:p>
@@ -295,10 +293,7 @@
     <w:p>
       <w:r>
         <w:lastRenderedPageBreak/>
-        <w:t>Dostaneme se</w:t>
-      </w:r>
-      <w:r>
-        <w:t xml:space="preserve"> na stránku </w:t>
+        <w:t xml:space="preserve">Dostaneme se na stránku </w:t>
       </w:r>
       <w:hyperlink r:id="rId13" w:history="1">
         <w:r>
@@ -313,13 +308,16 @@
       </w:r>
     </w:p>
     <w:p>
+      <w:pPr>
+        <w:jc w:val="center"/>
+      </w:pPr>
       <w:r>
         <w:rPr>
           <w:noProof/>
         </w:rPr>
         <w:drawing>
           <wp:inline distT="0" distB="0" distL="0" distR="0" wp14:anchorId="6CE7080C" wp14:editId="436AE09C">
-            <wp:extent cx="5760720" cy="2515235"/>
+            <wp:extent cx="4975860" cy="2172551"/>
             <wp:effectExtent l="0" t="0" r="0" b="0"/>
             <wp:docPr id="4" name="Obrázek 4"/>
             <wp:cNvGraphicFramePr>
@@ -341,7 +339,7 @@
                   <pic:spPr>
                     <a:xfrm>
                       <a:off x="0" y="0"/>
-                      <a:ext cx="5760720" cy="2515235"/>
+                      <a:ext cx="4991445" cy="2179356"/>
                     </a:xfrm>
                     <a:prstGeom prst="rect">
                       <a:avLst/>
@@ -479,23 +477,57 @@
       <w:r>
         <w:t>Po zadání všech požadovaných informací tlačítkem „Vytvořit“ jej uložíme do databáze článků.</w:t>
       </w:r>
-    </w:p>
-    <w:p>
-      <w:r>
-        <w:t xml:space="preserve"> </w:t>
-      </w:r>
-    </w:p>
-    <w:p>
-      <w:pPr>
-        <w:jc w:val="left"/>
-      </w:pPr>
-    </w:p>
-    <w:p>
-      <w:pPr>
-        <w:pStyle w:val="Odstavecseseznamem"/>
-      </w:pPr>
-    </w:p>
-    <w:p/>
+      <w:r>
+        <w:t xml:space="preserve"> Autor dostane zpětnou informaci (v zeleném poli) „Článek byl úspěšně vytvořen“ a v „Počtu článků“ příslušného ročníku a čísla se počet zvýší o jedničku:</w:t>
+      </w:r>
+    </w:p>
+    <w:p>
+      <w:pPr>
+        <w:jc w:val="center"/>
+      </w:pPr>
+      <w:r>
+        <w:rPr>
+          <w:noProof/>
+        </w:rPr>
+        <w:drawing>
+          <wp:inline distT="0" distB="0" distL="0" distR="0" wp14:anchorId="5FDDEEFE" wp14:editId="5F9C9D7D">
+            <wp:extent cx="5440680" cy="1367967"/>
+            <wp:effectExtent l="0" t="0" r="7620" b="3810"/>
+            <wp:docPr id="6" name="Obrázek 6"/>
+            <wp:cNvGraphicFramePr>
+              <a:graphicFrameLocks xmlns:a="http://schemas.openxmlformats.org/drawingml/2006/main" noChangeAspect="1"/>
+            </wp:cNvGraphicFramePr>
+            <a:graphic xmlns:a="http://schemas.openxmlformats.org/drawingml/2006/main">
+              <a:graphicData uri="http://schemas.openxmlformats.org/drawingml/2006/picture">
+                <pic:pic xmlns:pic="http://schemas.openxmlformats.org/drawingml/2006/picture">
+                  <pic:nvPicPr>
+                    <pic:cNvPr id="1" name=""/>
+                    <pic:cNvPicPr/>
+                  </pic:nvPicPr>
+                  <pic:blipFill>
+                    <a:blip r:embed="rId15"/>
+                    <a:stretch>
+                      <a:fillRect/>
+                    </a:stretch>
+                  </pic:blipFill>
+                  <pic:spPr>
+                    <a:xfrm>
+                      <a:off x="0" y="0"/>
+                      <a:ext cx="5479005" cy="1377603"/>
+                    </a:xfrm>
+                    <a:prstGeom prst="rect">
+                      <a:avLst/>
+                    </a:prstGeom>
+                  </pic:spPr>
+                </pic:pic>
+              </a:graphicData>
+            </a:graphic>
+          </wp:inline>
+        </w:drawing>
+      </w:r>
+      <w:bookmarkStart w:id="1" w:name="_GoBack"/>
+      <w:bookmarkEnd w:id="1"/>
+    </w:p>
     <w:sectPr>
       <w:pgSz w:w="11906" w:h="16838"/>
       <w:pgMar w:top="1417" w:right="1417" w:bottom="1417" w:left="1417" w:header="708" w:footer="708" w:gutter="0"/>

</xml_diff>